<commit_message>
executors and .await in rust
</commit_message>
<xml_diff>
--- a/IOT Assignment 2.docx
+++ b/IOT Assignment 2.docx
@@ -1549,6 +1549,572 @@
           <w:color w:val="000000" w:themeColor="text1"/>
         </w:rPr>
         <w:t>.</w:t>
+      </w:r>
+    </w:p>
+    <w:p>
+      <w:pPr>
+        <w:tabs>
+          <w:tab w:val="left" w:pos="270"/>
+        </w:tabs>
+        <w:spacing w:line="276" w:lineRule="auto"/>
+        <w:jc w:val="both"/>
+        <w:rPr>
+          <w:rFonts w:asciiTheme="majorHAnsi" w:hAnsiTheme="majorHAnsi"/>
+          <w:color w:val="000000" w:themeColor="text1"/>
+        </w:rPr>
+      </w:pPr>
+      <w:r>
+        <w:rPr>
+          <w:rFonts w:asciiTheme="majorHAnsi" w:hAnsiTheme="majorHAnsi"/>
+          <w:color w:val="000000" w:themeColor="text1"/>
+        </w:rPr>
+        <w:lastRenderedPageBreak/>
+        <w:t>“</w:t>
+      </w:r>
+      <w:proofErr w:type="spellStart"/>
+      <w:r>
+        <w:rPr>
+          <w:rFonts w:asciiTheme="majorHAnsi" w:hAnsiTheme="majorHAnsi"/>
+          <w:color w:val="000000" w:themeColor="text1"/>
+        </w:rPr>
+        <w:t>Async</w:t>
+      </w:r>
+      <w:proofErr w:type="spellEnd"/>
+      <w:r>
+        <w:rPr>
+          <w:rFonts w:asciiTheme="majorHAnsi" w:hAnsiTheme="majorHAnsi"/>
+          <w:color w:val="000000" w:themeColor="text1"/>
+        </w:rPr>
+        <w:t>/.await</w:t>
+      </w:r>
+      <w:r>
+        <w:rPr>
+          <w:rFonts w:asciiTheme="majorHAnsi" w:hAnsiTheme="majorHAnsi"/>
+          <w:color w:val="000000" w:themeColor="text1"/>
+        </w:rPr>
+        <w:t>”</w:t>
+      </w:r>
+      <w:r>
+        <w:rPr>
+          <w:rFonts w:asciiTheme="majorHAnsi" w:hAnsiTheme="majorHAnsi"/>
+          <w:color w:val="000000" w:themeColor="text1"/>
+        </w:rPr>
+        <w:t xml:space="preserve"> is Rust's built-in tool for writing asynch</w:t>
+      </w:r>
+      <w:r>
+        <w:rPr>
+          <w:rFonts w:asciiTheme="majorHAnsi" w:hAnsiTheme="majorHAnsi"/>
+          <w:color w:val="000000" w:themeColor="text1"/>
+        </w:rPr>
+        <w:t xml:space="preserve">ronous functions that look similar to </w:t>
+      </w:r>
+      <w:r>
+        <w:rPr>
+          <w:rFonts w:asciiTheme="majorHAnsi" w:hAnsiTheme="majorHAnsi"/>
+          <w:color w:val="000000" w:themeColor="text1"/>
+        </w:rPr>
+        <w:t>synchronous code</w:t>
+      </w:r>
+      <w:r>
+        <w:rPr>
+          <w:rFonts w:asciiTheme="majorHAnsi" w:hAnsiTheme="majorHAnsi"/>
+          <w:color w:val="000000" w:themeColor="text1"/>
+        </w:rPr>
+        <w:t xml:space="preserve">. This </w:t>
+      </w:r>
+      <w:proofErr w:type="spellStart"/>
+      <w:r>
+        <w:rPr>
+          <w:rFonts w:asciiTheme="majorHAnsi" w:hAnsiTheme="majorHAnsi"/>
+          <w:color w:val="000000" w:themeColor="text1"/>
+        </w:rPr>
+        <w:t>async</w:t>
+      </w:r>
+      <w:proofErr w:type="spellEnd"/>
+      <w:r>
+        <w:rPr>
+          <w:rFonts w:asciiTheme="majorHAnsi" w:hAnsiTheme="majorHAnsi"/>
+          <w:color w:val="000000" w:themeColor="text1"/>
+        </w:rPr>
+        <w:t xml:space="preserve"> transforms the block of code into a state machine on which the “future” trait is implemented. When we call a “Blocking Function” in a synchronous code, it will block the whole threads whereas in asynchronous code when a “Blocking Function” is called, it will return the control of the thread, allowing other “futures” to run. </w:t>
+      </w:r>
+    </w:p>
+    <w:p>
+      <w:pPr>
+        <w:spacing w:line="276" w:lineRule="auto"/>
+        <w:jc w:val="both"/>
+        <w:rPr>
+          <w:rFonts w:asciiTheme="majorHAnsi" w:hAnsiTheme="majorHAnsi"/>
+          <w:color w:val="000000" w:themeColor="text1"/>
+        </w:rPr>
+      </w:pPr>
+      <w:r>
+        <w:rPr>
+          <w:rFonts w:asciiTheme="majorHAnsi" w:hAnsiTheme="majorHAnsi"/>
+          <w:color w:val="000000" w:themeColor="text1"/>
+        </w:rPr>
+        <w:t xml:space="preserve">The values returned by </w:t>
+      </w:r>
+      <w:proofErr w:type="spellStart"/>
+      <w:r>
+        <w:rPr>
+          <w:rFonts w:asciiTheme="majorHAnsi" w:hAnsiTheme="majorHAnsi"/>
+          <w:color w:val="000000" w:themeColor="text1"/>
+        </w:rPr>
+        <w:t>async</w:t>
+      </w:r>
+      <w:proofErr w:type="spellEnd"/>
+      <w:r>
+        <w:rPr>
+          <w:rFonts w:asciiTheme="majorHAnsi" w:hAnsiTheme="majorHAnsi"/>
+          <w:color w:val="000000" w:themeColor="text1"/>
+        </w:rPr>
+        <w:t xml:space="preserve"> function are known as “futures”. In order to complete a task, futures must be run on an executor. The syntax to create an asynchronous function is illustrated in following image.</w:t>
+      </w:r>
+    </w:p>
+    <w:p>
+      <w:pPr>
+        <w:jc w:val="both"/>
+        <w:rPr>
+          <w:rFonts w:asciiTheme="majorHAnsi" w:hAnsiTheme="majorHAnsi"/>
+          <w:color w:val="000000" w:themeColor="text1"/>
+        </w:rPr>
+      </w:pPr>
+      <w:r>
+        <w:rPr>
+          <w:rFonts w:asciiTheme="majorHAnsi" w:hAnsiTheme="majorHAnsi"/>
+          <w:noProof/>
+          <w:color w:val="000000" w:themeColor="text1"/>
+        </w:rPr>
+        <w:drawing>
+          <wp:anchor distT="0" distB="0" distL="114300" distR="114300" simplePos="0" relativeHeight="251665408" behindDoc="0" locked="0" layoutInCell="1" allowOverlap="1" wp14:anchorId="16D9C771" wp14:editId="3BC4F193">
+            <wp:simplePos x="0" y="0"/>
+            <wp:positionH relativeFrom="margin">
+              <wp:align>center</wp:align>
+            </wp:positionH>
+            <wp:positionV relativeFrom="paragraph">
+              <wp:posOffset>222885</wp:posOffset>
+            </wp:positionV>
+            <wp:extent cx="4352925" cy="581025"/>
+            <wp:effectExtent l="133350" t="114300" r="104775" b="142875"/>
+            <wp:wrapSquare wrapText="bothSides"/>
+            <wp:docPr id="1" name="Picture 1"/>
+            <wp:cNvGraphicFramePr>
+              <a:graphicFrameLocks xmlns:a="http://schemas.openxmlformats.org/drawingml/2006/main" noChangeAspect="1"/>
+            </wp:cNvGraphicFramePr>
+            <a:graphic xmlns:a="http://schemas.openxmlformats.org/drawingml/2006/main">
+              <a:graphicData uri="http://schemas.openxmlformats.org/drawingml/2006/picture">
+                <pic:pic xmlns:pic="http://schemas.openxmlformats.org/drawingml/2006/picture">
+                  <pic:nvPicPr>
+                    <pic:cNvPr id="1" name="Image_1587543583.jpg"/>
+                    <pic:cNvPicPr/>
+                  </pic:nvPicPr>
+                  <pic:blipFill>
+                    <a:blip r:embed="rId11">
+                      <a:extLst>
+                        <a:ext uri="{28A0092B-C50C-407E-A947-70E740481C1C}">
+                          <a14:useLocalDpi xmlns:a14="http://schemas.microsoft.com/office/drawing/2010/main" val="0"/>
+                        </a:ext>
+                      </a:extLst>
+                    </a:blip>
+                    <a:stretch>
+                      <a:fillRect/>
+                    </a:stretch>
+                  </pic:blipFill>
+                  <pic:spPr>
+                    <a:xfrm>
+                      <a:off x="0" y="0"/>
+                      <a:ext cx="4352925" cy="581025"/>
+                    </a:xfrm>
+                    <a:prstGeom prst="rect">
+                      <a:avLst/>
+                    </a:prstGeom>
+                    <a:solidFill>
+                      <a:srgbClr val="FFFFFF">
+                        <a:shade val="85000"/>
+                      </a:srgbClr>
+                    </a:solidFill>
+                    <a:ln w="88900" cap="sq">
+                      <a:solidFill>
+                        <a:schemeClr val="accent6">
+                          <a:lumMod val="75000"/>
+                        </a:schemeClr>
+                      </a:solidFill>
+                      <a:miter lim="800000"/>
+                    </a:ln>
+                    <a:effectLst>
+                      <a:outerShdw blurRad="55000" dist="18000" dir="5400000" algn="tl" rotWithShape="0">
+                        <a:srgbClr val="000000">
+                          <a:alpha val="40000"/>
+                        </a:srgbClr>
+                      </a:outerShdw>
+                    </a:effectLst>
+                    <a:scene3d>
+                      <a:camera prst="orthographicFront"/>
+                      <a:lightRig rig="twoPt" dir="t">
+                        <a:rot lat="0" lon="0" rev="7200000"/>
+                      </a:lightRig>
+                    </a:scene3d>
+                    <a:sp3d>
+                      <a:bevelT w="25400" h="19050"/>
+                      <a:contourClr>
+                        <a:srgbClr val="FFFFFF"/>
+                      </a:contourClr>
+                    </a:sp3d>
+                  </pic:spPr>
+                </pic:pic>
+              </a:graphicData>
+            </a:graphic>
+            <wp14:sizeRelH relativeFrom="page">
+              <wp14:pctWidth>0</wp14:pctWidth>
+            </wp14:sizeRelH>
+            <wp14:sizeRelV relativeFrom="page">
+              <wp14:pctHeight>0</wp14:pctHeight>
+            </wp14:sizeRelV>
+          </wp:anchor>
+        </w:drawing>
+      </w:r>
+    </w:p>
+    <w:p>
+      <w:pPr>
+        <w:jc w:val="both"/>
+        <w:rPr>
+          <w:rFonts w:asciiTheme="majorHAnsi" w:hAnsiTheme="majorHAnsi"/>
+          <w:color w:val="000000" w:themeColor="text1"/>
+        </w:rPr>
+      </w:pPr>
+    </w:p>
+    <w:p>
+      <w:pPr>
+        <w:rPr>
+          <w:rFonts w:asciiTheme="majorHAnsi" w:hAnsiTheme="majorHAnsi"/>
+        </w:rPr>
+      </w:pPr>
+    </w:p>
+    <w:p>
+      <w:pPr>
+        <w:rPr>
+          <w:rFonts w:asciiTheme="majorHAnsi" w:hAnsiTheme="majorHAnsi"/>
+        </w:rPr>
+      </w:pPr>
+    </w:p>
+    <w:p>
+      <w:pPr>
+        <w:spacing w:line="276" w:lineRule="auto"/>
+        <w:jc w:val="both"/>
+        <w:rPr>
+          <w:rFonts w:asciiTheme="majorHAnsi" w:hAnsiTheme="majorHAnsi"/>
+        </w:rPr>
+      </w:pPr>
+      <w:r>
+        <w:rPr>
+          <w:rFonts w:asciiTheme="majorHAnsi" w:hAnsiTheme="majorHAnsi"/>
+        </w:rPr>
+        <w:t>“</w:t>
+      </w:r>
+      <w:proofErr w:type="spellStart"/>
+      <w:r>
+        <w:rPr>
+          <w:rFonts w:asciiTheme="majorHAnsi" w:hAnsiTheme="majorHAnsi"/>
+        </w:rPr>
+        <w:t>Block_on</w:t>
+      </w:r>
+      <w:proofErr w:type="spellEnd"/>
+      <w:r>
+        <w:rPr>
+          <w:rFonts w:asciiTheme="majorHAnsi" w:hAnsiTheme="majorHAnsi"/>
+        </w:rPr>
+        <w:t xml:space="preserve">” is one of the </w:t>
+      </w:r>
+      <w:proofErr w:type="spellStart"/>
+      <w:r>
+        <w:rPr>
+          <w:rFonts w:asciiTheme="majorHAnsi" w:hAnsiTheme="majorHAnsi"/>
+        </w:rPr>
+        <w:t>async</w:t>
+      </w:r>
+      <w:proofErr w:type="spellEnd"/>
+      <w:r>
+        <w:rPr>
+          <w:rFonts w:asciiTheme="majorHAnsi" w:hAnsiTheme="majorHAnsi"/>
+        </w:rPr>
+        <w:t xml:space="preserve"> executor which</w:t>
+      </w:r>
+      <w:r>
+        <w:t xml:space="preserve"> </w:t>
+      </w:r>
+      <w:r>
+        <w:rPr>
+          <w:rFonts w:asciiTheme="majorHAnsi" w:hAnsiTheme="majorHAnsi"/>
+        </w:rPr>
+        <w:t xml:space="preserve">blocks the </w:t>
+      </w:r>
+      <w:r>
+        <w:rPr>
+          <w:rFonts w:asciiTheme="majorHAnsi" w:hAnsiTheme="majorHAnsi"/>
+        </w:rPr>
+        <w:t>working</w:t>
+      </w:r>
+      <w:r>
+        <w:rPr>
+          <w:rFonts w:asciiTheme="majorHAnsi" w:hAnsiTheme="majorHAnsi"/>
+        </w:rPr>
+        <w:t xml:space="preserve"> thread until the provided future has run to completion</w:t>
+      </w:r>
+      <w:r>
+        <w:rPr>
+          <w:rFonts w:asciiTheme="majorHAnsi" w:hAnsiTheme="majorHAnsi"/>
+        </w:rPr>
+        <w:t>. While</w:t>
+      </w:r>
+      <w:r>
+        <w:t xml:space="preserve"> </w:t>
+      </w:r>
+      <w:r>
+        <w:rPr>
+          <w:rFonts w:asciiTheme="majorHAnsi" w:hAnsiTheme="majorHAnsi"/>
+        </w:rPr>
+        <w:t>o</w:t>
+      </w:r>
+      <w:r>
+        <w:rPr>
+          <w:rFonts w:asciiTheme="majorHAnsi" w:hAnsiTheme="majorHAnsi"/>
+        </w:rPr>
+        <w:t>ther executors provide more complex behavior,</w:t>
+      </w:r>
+      <w:r>
+        <w:rPr>
+          <w:rFonts w:asciiTheme="majorHAnsi" w:hAnsiTheme="majorHAnsi"/>
+        </w:rPr>
+        <w:t xml:space="preserve"> just</w:t>
+      </w:r>
+      <w:r>
+        <w:rPr>
+          <w:rFonts w:asciiTheme="majorHAnsi" w:hAnsiTheme="majorHAnsi"/>
+        </w:rPr>
+        <w:t xml:space="preserve"> like scheduling multiple futures onto the same thread</w:t>
+      </w:r>
+      <w:r>
+        <w:rPr>
+          <w:rFonts w:asciiTheme="majorHAnsi" w:hAnsiTheme="majorHAnsi"/>
+        </w:rPr>
+        <w:t>.</w:t>
+      </w:r>
+    </w:p>
+    <w:p>
+      <w:pPr>
+        <w:rPr>
+          <w:rFonts w:asciiTheme="majorHAnsi" w:hAnsiTheme="majorHAnsi"/>
+        </w:rPr>
+      </w:pPr>
+      <w:r>
+        <w:rPr>
+          <w:rFonts w:asciiTheme="majorHAnsi" w:hAnsiTheme="majorHAnsi"/>
+          <w:noProof/>
+        </w:rPr>
+        <w:drawing>
+          <wp:anchor distT="0" distB="0" distL="114300" distR="114300" simplePos="0" relativeHeight="251666432" behindDoc="0" locked="0" layoutInCell="1" allowOverlap="1" wp14:anchorId="0D745EBC" wp14:editId="44630CF7">
+            <wp:simplePos x="0" y="0"/>
+            <wp:positionH relativeFrom="margin">
+              <wp:align>center</wp:align>
+            </wp:positionH>
+            <wp:positionV relativeFrom="paragraph">
+              <wp:posOffset>189230</wp:posOffset>
+            </wp:positionV>
+            <wp:extent cx="4200525" cy="2848937"/>
+            <wp:effectExtent l="266700" t="285750" r="257175" b="275590"/>
+            <wp:wrapSquare wrapText="bothSides"/>
+            <wp:docPr id="6" name="Picture 6"/>
+            <wp:cNvGraphicFramePr>
+              <a:graphicFrameLocks xmlns:a="http://schemas.openxmlformats.org/drawingml/2006/main" noChangeAspect="1"/>
+            </wp:cNvGraphicFramePr>
+            <a:graphic xmlns:a="http://schemas.openxmlformats.org/drawingml/2006/main">
+              <a:graphicData uri="http://schemas.openxmlformats.org/drawingml/2006/picture">
+                <pic:pic xmlns:pic="http://schemas.openxmlformats.org/drawingml/2006/picture">
+                  <pic:nvPicPr>
+                    <pic:cNvPr id="6" name="Image_1587543684.jpg"/>
+                    <pic:cNvPicPr/>
+                  </pic:nvPicPr>
+                  <pic:blipFill>
+                    <a:blip r:embed="rId12">
+                      <a:extLst>
+                        <a:ext uri="{28A0092B-C50C-407E-A947-70E740481C1C}">
+                          <a14:useLocalDpi xmlns:a14="http://schemas.microsoft.com/office/drawing/2010/main" val="0"/>
+                        </a:ext>
+                      </a:extLst>
+                    </a:blip>
+                    <a:stretch>
+                      <a:fillRect/>
+                    </a:stretch>
+                  </pic:blipFill>
+                  <pic:spPr>
+                    <a:xfrm>
+                      <a:off x="0" y="0"/>
+                      <a:ext cx="4200525" cy="2848937"/>
+                    </a:xfrm>
+                    <a:prstGeom prst="rect">
+                      <a:avLst/>
+                    </a:prstGeom>
+                    <a:ln w="190500" cap="sq">
+                      <a:solidFill>
+                        <a:schemeClr val="bg2">
+                          <a:lumMod val="75000"/>
+                        </a:schemeClr>
+                      </a:solidFill>
+                      <a:prstDash val="solid"/>
+                      <a:miter lim="800000"/>
+                    </a:ln>
+                    <a:effectLst>
+                      <a:outerShdw blurRad="254000" algn="bl" rotWithShape="0">
+                        <a:srgbClr val="000000">
+                          <a:alpha val="43000"/>
+                        </a:srgbClr>
+                      </a:outerShdw>
+                    </a:effectLst>
+                    <a:scene3d>
+                      <a:camera prst="perspectiveFront" fov="5400000"/>
+                      <a:lightRig rig="threePt" dir="t">
+                        <a:rot lat="0" lon="0" rev="2100000"/>
+                      </a:lightRig>
+                    </a:scene3d>
+                    <a:sp3d extrusionH="25400">
+                      <a:bevelT w="304800" h="152400" prst="hardEdge"/>
+                      <a:extrusionClr>
+                        <a:srgbClr val="000000"/>
+                      </a:extrusionClr>
+                    </a:sp3d>
+                  </pic:spPr>
+                </pic:pic>
+              </a:graphicData>
+            </a:graphic>
+            <wp14:sizeRelH relativeFrom="page">
+              <wp14:pctWidth>0</wp14:pctWidth>
+            </wp14:sizeRelH>
+            <wp14:sizeRelV relativeFrom="page">
+              <wp14:pctHeight>0</wp14:pctHeight>
+            </wp14:sizeRelV>
+          </wp:anchor>
+        </w:drawing>
+      </w:r>
+    </w:p>
+    <w:p>
+      <w:pPr>
+        <w:rPr>
+          <w:rFonts w:asciiTheme="majorHAnsi" w:hAnsiTheme="majorHAnsi"/>
+        </w:rPr>
+      </w:pPr>
+    </w:p>
+    <w:p>
+      <w:pPr>
+        <w:rPr>
+          <w:rFonts w:asciiTheme="majorHAnsi" w:hAnsiTheme="majorHAnsi"/>
+        </w:rPr>
+      </w:pPr>
+    </w:p>
+    <w:p>
+      <w:pPr>
+        <w:rPr>
+          <w:rFonts w:asciiTheme="majorHAnsi" w:hAnsiTheme="majorHAnsi"/>
+        </w:rPr>
+      </w:pPr>
+    </w:p>
+    <w:p>
+      <w:pPr>
+        <w:rPr>
+          <w:rFonts w:asciiTheme="majorHAnsi" w:hAnsiTheme="majorHAnsi"/>
+        </w:rPr>
+      </w:pPr>
+    </w:p>
+    <w:p>
+      <w:pPr>
+        <w:rPr>
+          <w:rFonts w:asciiTheme="majorHAnsi" w:hAnsiTheme="majorHAnsi"/>
+        </w:rPr>
+      </w:pPr>
+    </w:p>
+    <w:p>
+      <w:pPr>
+        <w:rPr>
+          <w:rFonts w:asciiTheme="majorHAnsi" w:hAnsiTheme="majorHAnsi"/>
+        </w:rPr>
+      </w:pPr>
+    </w:p>
+    <w:p>
+      <w:pPr>
+        <w:rPr>
+          <w:rFonts w:asciiTheme="majorHAnsi" w:hAnsiTheme="majorHAnsi"/>
+        </w:rPr>
+      </w:pPr>
+    </w:p>
+    <w:p>
+      <w:pPr>
+        <w:rPr>
+          <w:rFonts w:asciiTheme="majorHAnsi" w:hAnsiTheme="majorHAnsi"/>
+        </w:rPr>
+      </w:pPr>
+    </w:p>
+    <w:p>
+      <w:pPr>
+        <w:rPr>
+          <w:rFonts w:asciiTheme="majorHAnsi" w:hAnsiTheme="majorHAnsi"/>
+        </w:rPr>
+      </w:pPr>
+    </w:p>
+    <w:p>
+      <w:pPr>
+        <w:rPr>
+          <w:rFonts w:asciiTheme="majorHAnsi" w:hAnsiTheme="majorHAnsi"/>
+        </w:rPr>
+      </w:pPr>
+    </w:p>
+    <w:p>
+      <w:pPr>
+        <w:rPr>
+          <w:rFonts w:asciiTheme="majorHAnsi" w:hAnsiTheme="majorHAnsi"/>
+        </w:rPr>
+      </w:pPr>
+    </w:p>
+    <w:p>
+      <w:pPr>
+        <w:spacing w:line="276" w:lineRule="auto"/>
+        <w:jc w:val="both"/>
+        <w:rPr>
+          <w:rFonts w:asciiTheme="majorHAnsi" w:hAnsiTheme="majorHAnsi"/>
+        </w:rPr>
+      </w:pPr>
+      <w:r>
+        <w:rPr>
+          <w:rFonts w:asciiTheme="majorHAnsi" w:hAnsiTheme="majorHAnsi"/>
+        </w:rPr>
+        <w:t xml:space="preserve">Here, we have another </w:t>
+      </w:r>
+      <w:proofErr w:type="spellStart"/>
+      <w:r>
+        <w:rPr>
+          <w:rFonts w:asciiTheme="majorHAnsi" w:hAnsiTheme="majorHAnsi"/>
+        </w:rPr>
+        <w:t>async</w:t>
+      </w:r>
+      <w:proofErr w:type="spellEnd"/>
+      <w:r>
+        <w:rPr>
+          <w:rFonts w:asciiTheme="majorHAnsi" w:hAnsiTheme="majorHAnsi"/>
+        </w:rPr>
+        <w:t xml:space="preserve"> tool “.await”, which works similar to “</w:t>
+      </w:r>
+      <w:proofErr w:type="spellStart"/>
+      <w:r>
+        <w:rPr>
+          <w:rFonts w:asciiTheme="majorHAnsi" w:hAnsiTheme="majorHAnsi"/>
+        </w:rPr>
+        <w:t>block_on</w:t>
+      </w:r>
+      <w:proofErr w:type="spellEnd"/>
+      <w:r>
+        <w:rPr>
+          <w:rFonts w:asciiTheme="majorHAnsi" w:hAnsiTheme="majorHAnsi"/>
+        </w:rPr>
+        <w:t>” but instead of blocking the whole thread it just wait for a specific future, and allows the other futures/tasks to perform.</w:t>
       </w:r>
     </w:p>
     <w:p>

</xml_diff>

<commit_message>
example of async rust
</commit_message>
<xml_diff>
--- a/IOT Assignment 2.docx
+++ b/IOT Assignment 2.docx
@@ -2116,6 +2116,1492 @@
         </w:rPr>
         <w:t>” but instead of blocking the whole thread it just wait for a specific future, and allows the other futures/tasks to perform.</w:t>
       </w:r>
+    </w:p>
+    <w:p>
+      <w:r>
+        <w:br w:type="page"/>
+      </w:r>
+    </w:p>
+    <w:p>
+      <w:pPr>
+        <w:shd w:val="clear" w:color="auto" w:fill="D0CECE" w:themeFill="background2" w:themeFillShade="E6"/>
+        <w:jc w:val="center"/>
+        <w:rPr>
+          <w:rFonts w:ascii="Bodoni MT Black" w:hAnsi="Bodoni MT Black"/>
+          <w:b/>
+          <w:color w:val="385623" w:themeColor="accent6" w:themeShade="80"/>
+          <w:sz w:val="32"/>
+          <w:szCs w:val="32"/>
+        </w:rPr>
+      </w:pPr>
+      <w:r>
+        <w:rPr>
+          <w:rFonts w:ascii="Bodoni MT Black" w:hAnsi="Bodoni MT Black"/>
+          <w:b/>
+          <w:color w:val="385623" w:themeColor="accent6" w:themeShade="80"/>
+          <w:sz w:val="32"/>
+          <w:szCs w:val="32"/>
+        </w:rPr>
+        <w:lastRenderedPageBreak/>
+        <w:t>EXAMPLE</w:t>
+      </w:r>
+    </w:p>
+    <w:p>
+      <w:pPr>
+        <w:rPr>
+          <w:rFonts w:ascii="Bodoni MT Black" w:hAnsi="Bodoni MT Black"/>
+          <w:b/>
+          <w:color w:val="1F3864" w:themeColor="accent5" w:themeShade="80"/>
+          <w:sz w:val="32"/>
+          <w:szCs w:val="32"/>
+        </w:rPr>
+      </w:pPr>
+    </w:p>
+    <w:p>
+      <w:pPr>
+        <w:rPr>
+          <w:rFonts w:ascii="Arial Rounded MT Bold" w:hAnsi="Arial Rounded MT Bold" w:cs="Times New Roman"/>
+          <w:b/>
+          <w:color w:val="1F3864" w:themeColor="accent5" w:themeShade="80"/>
+          <w:sz w:val="32"/>
+          <w:szCs w:val="32"/>
+        </w:rPr>
+      </w:pPr>
+      <w:r>
+        <w:rPr>
+          <w:rFonts w:ascii="Arial Rounded MT Bold" w:hAnsi="Arial Rounded MT Bold" w:cs="Times New Roman"/>
+          <w:b/>
+          <w:color w:val="1F3864" w:themeColor="accent5" w:themeShade="80"/>
+          <w:sz w:val="32"/>
+          <w:szCs w:val="32"/>
+        </w:rPr>
+        <w:t>STEP 1:</w:t>
+      </w:r>
+    </w:p>
+    <w:p>
+      <w:pPr>
+        <w:rPr>
+          <w:rFonts w:ascii="Bodoni MT Black" w:hAnsi="Bodoni MT Black"/>
+          <w:b/>
+          <w:color w:val="1F3864" w:themeColor="accent5" w:themeShade="80"/>
+          <w:sz w:val="32"/>
+          <w:szCs w:val="32"/>
+        </w:rPr>
+      </w:pPr>
+      <w:r>
+        <w:rPr>
+          <w:rFonts w:ascii="Bodoni MT Black" w:hAnsi="Bodoni MT Black"/>
+          <w:b/>
+          <w:noProof/>
+          <w:color w:val="4472C4" w:themeColor="accent5"/>
+          <w:sz w:val="32"/>
+          <w:szCs w:val="32"/>
+        </w:rPr>
+        <w:drawing>
+          <wp:anchor distT="0" distB="0" distL="114300" distR="114300" simplePos="0" relativeHeight="251668480" behindDoc="0" locked="0" layoutInCell="1" allowOverlap="1" wp14:anchorId="3214AB29" wp14:editId="5DF7205B">
+            <wp:simplePos x="0" y="0"/>
+            <wp:positionH relativeFrom="margin">
+              <wp:align>right</wp:align>
+            </wp:positionH>
+            <wp:positionV relativeFrom="paragraph">
+              <wp:posOffset>453390</wp:posOffset>
+            </wp:positionV>
+            <wp:extent cx="5886450" cy="1190625"/>
+            <wp:effectExtent l="0" t="0" r="0" b="9525"/>
+            <wp:wrapSquare wrapText="bothSides"/>
+            <wp:docPr id="11" name="Picture 11"/>
+            <wp:cNvGraphicFramePr>
+              <a:graphicFrameLocks xmlns:a="http://schemas.openxmlformats.org/drawingml/2006/main" noChangeAspect="1"/>
+            </wp:cNvGraphicFramePr>
+            <a:graphic xmlns:a="http://schemas.openxmlformats.org/drawingml/2006/main">
+              <a:graphicData uri="http://schemas.openxmlformats.org/drawingml/2006/picture">
+                <pic:pic xmlns:pic="http://schemas.openxmlformats.org/drawingml/2006/picture">
+                  <pic:nvPicPr>
+                    <pic:cNvPr id="11" name="project.png"/>
+                    <pic:cNvPicPr/>
+                  </pic:nvPicPr>
+                  <pic:blipFill>
+                    <a:blip r:embed="rId13">
+                      <a:extLst>
+                        <a:ext uri="{28A0092B-C50C-407E-A947-70E740481C1C}">
+                          <a14:useLocalDpi xmlns:a14="http://schemas.microsoft.com/office/drawing/2010/main" val="0"/>
+                        </a:ext>
+                      </a:extLst>
+                    </a:blip>
+                    <a:stretch>
+                      <a:fillRect/>
+                    </a:stretch>
+                  </pic:blipFill>
+                  <pic:spPr>
+                    <a:xfrm>
+                      <a:off x="0" y="0"/>
+                      <a:ext cx="5886450" cy="1190625"/>
+                    </a:xfrm>
+                    <a:prstGeom prst="rect">
+                      <a:avLst/>
+                    </a:prstGeom>
+                  </pic:spPr>
+                </pic:pic>
+              </a:graphicData>
+            </a:graphic>
+            <wp14:sizeRelH relativeFrom="page">
+              <wp14:pctWidth>0</wp14:pctWidth>
+            </wp14:sizeRelH>
+            <wp14:sizeRelV relativeFrom="page">
+              <wp14:pctHeight>0</wp14:pctHeight>
+            </wp14:sizeRelV>
+          </wp:anchor>
+        </w:drawing>
+      </w:r>
+      <w:r>
+        <w:rPr>
+          <w:rFonts w:asciiTheme="majorHAnsi" w:hAnsiTheme="majorHAnsi"/>
+          <w:color w:val="000000" w:themeColor="text1"/>
+        </w:rPr>
+        <w:t xml:space="preserve">First create a new project using </w:t>
+      </w:r>
+      <w:r>
+        <w:rPr>
+          <w:rFonts w:asciiTheme="majorHAnsi" w:hAnsiTheme="majorHAnsi"/>
+          <w:b/>
+          <w:color w:val="1F4E79" w:themeColor="accent1" w:themeShade="80"/>
+          <w:sz w:val="24"/>
+          <w:szCs w:val="24"/>
+          <w:u w:val="single" w:color="5B9BD5" w:themeColor="accent1"/>
+        </w:rPr>
+        <w:t>cargo</w:t>
+      </w:r>
+      <w:r>
+        <w:rPr>
+          <w:rFonts w:asciiTheme="majorHAnsi" w:hAnsiTheme="majorHAnsi"/>
+          <w:color w:val="000000" w:themeColor="text1"/>
+        </w:rPr>
+        <w:t xml:space="preserve"> </w:t>
+      </w:r>
+      <w:r>
+        <w:rPr>
+          <w:rFonts w:asciiTheme="majorHAnsi" w:hAnsiTheme="majorHAnsi"/>
+          <w:b/>
+          <w:color w:val="1F4E79" w:themeColor="accent1" w:themeShade="80"/>
+          <w:sz w:val="24"/>
+          <w:szCs w:val="24"/>
+          <w:u w:val="single" w:color="5B9BD5" w:themeColor="accent1"/>
+        </w:rPr>
+        <w:t>new</w:t>
+      </w:r>
+      <w:r>
+        <w:rPr>
+          <w:rFonts w:asciiTheme="majorHAnsi" w:hAnsiTheme="majorHAnsi"/>
+          <w:color w:val="000000" w:themeColor="text1"/>
+        </w:rPr>
+        <w:t>.</w:t>
+      </w:r>
+    </w:p>
+    <w:p>
+      <w:pPr>
+        <w:rPr>
+          <w:rFonts w:asciiTheme="majorHAnsi" w:hAnsiTheme="majorHAnsi"/>
+        </w:rPr>
+      </w:pPr>
+    </w:p>
+    <w:p>
+      <w:pPr>
+        <w:rPr>
+          <w:rFonts w:ascii="Arial Rounded MT Bold" w:hAnsi="Arial Rounded MT Bold" w:cs="Times New Roman"/>
+          <w:b/>
+          <w:color w:val="1F3864" w:themeColor="accent5" w:themeShade="80"/>
+          <w:sz w:val="32"/>
+          <w:szCs w:val="32"/>
+        </w:rPr>
+      </w:pPr>
+      <w:r>
+        <w:rPr>
+          <w:rFonts w:ascii="Arial Rounded MT Bold" w:hAnsi="Arial Rounded MT Bold" w:cs="Times New Roman"/>
+          <w:b/>
+          <w:color w:val="1F3864" w:themeColor="accent5" w:themeShade="80"/>
+          <w:sz w:val="32"/>
+          <w:szCs w:val="32"/>
+        </w:rPr>
+        <w:t>STEP 2</w:t>
+      </w:r>
+      <w:r>
+        <w:rPr>
+          <w:rFonts w:ascii="Arial Rounded MT Bold" w:hAnsi="Arial Rounded MT Bold" w:cs="Times New Roman"/>
+          <w:b/>
+          <w:color w:val="1F3864" w:themeColor="accent5" w:themeShade="80"/>
+          <w:sz w:val="32"/>
+          <w:szCs w:val="32"/>
+        </w:rPr>
+        <w:t>:</w:t>
+      </w:r>
+    </w:p>
+    <w:p>
+      <w:pPr>
+        <w:spacing w:line="276" w:lineRule="auto"/>
+        <w:ind w:firstLine="720"/>
+        <w:jc w:val="both"/>
+        <w:rPr>
+          <w:rFonts w:asciiTheme="majorHAnsi" w:hAnsiTheme="majorHAnsi"/>
+        </w:rPr>
+      </w:pPr>
+      <w:r>
+        <w:rPr>
+          <w:rFonts w:asciiTheme="majorHAnsi" w:hAnsiTheme="majorHAnsi"/>
+        </w:rPr>
+        <w:t xml:space="preserve">Now we will add two dependencies/crates to our code, one is </w:t>
+      </w:r>
+      <w:proofErr w:type="spellStart"/>
+      <w:r>
+        <w:rPr>
+          <w:rFonts w:asciiTheme="majorHAnsi" w:hAnsiTheme="majorHAnsi"/>
+          <w:b/>
+          <w:color w:val="1F4E79" w:themeColor="accent1" w:themeShade="80"/>
+          <w:sz w:val="24"/>
+          <w:szCs w:val="24"/>
+          <w:u w:val="single" w:color="5B9BD5" w:themeColor="accent1"/>
+        </w:rPr>
+        <w:t>async-std</w:t>
+      </w:r>
+      <w:proofErr w:type="spellEnd"/>
+      <w:r>
+        <w:rPr>
+          <w:rFonts w:asciiTheme="majorHAnsi" w:hAnsiTheme="majorHAnsi"/>
+        </w:rPr>
+        <w:t xml:space="preserve"> and another is </w:t>
+      </w:r>
+      <w:r>
+        <w:rPr>
+          <w:rFonts w:asciiTheme="majorHAnsi" w:hAnsiTheme="majorHAnsi"/>
+          <w:b/>
+          <w:color w:val="1F4E79" w:themeColor="accent1" w:themeShade="80"/>
+          <w:sz w:val="24"/>
+          <w:szCs w:val="24"/>
+          <w:u w:val="single" w:color="5B9BD5" w:themeColor="accent1"/>
+        </w:rPr>
+        <w:t>surf</w:t>
+      </w:r>
+      <w:r>
+        <w:rPr>
+          <w:rFonts w:asciiTheme="majorHAnsi" w:hAnsiTheme="majorHAnsi"/>
+        </w:rPr>
+        <w:t xml:space="preserve">. Here </w:t>
+      </w:r>
+      <w:proofErr w:type="spellStart"/>
+      <w:r>
+        <w:rPr>
+          <w:rFonts w:asciiTheme="majorHAnsi" w:hAnsiTheme="majorHAnsi"/>
+          <w:b/>
+          <w:color w:val="1F4E79" w:themeColor="accent1" w:themeShade="80"/>
+          <w:sz w:val="24"/>
+          <w:szCs w:val="24"/>
+          <w:u w:val="single" w:color="5B9BD5" w:themeColor="accent1"/>
+        </w:rPr>
+        <w:t>async</w:t>
+      </w:r>
+      <w:r>
+        <w:rPr>
+          <w:rFonts w:asciiTheme="majorHAnsi" w:hAnsiTheme="majorHAnsi"/>
+          <w:b/>
+          <w:color w:val="1F4E79" w:themeColor="accent1" w:themeShade="80"/>
+          <w:u w:val="single" w:color="5B9BD5" w:themeColor="accent1"/>
+        </w:rPr>
+        <w:t>-</w:t>
+      </w:r>
+      <w:r>
+        <w:rPr>
+          <w:rFonts w:asciiTheme="majorHAnsi" w:hAnsiTheme="majorHAnsi"/>
+          <w:b/>
+          <w:color w:val="1F4E79" w:themeColor="accent1" w:themeShade="80"/>
+          <w:sz w:val="24"/>
+          <w:szCs w:val="24"/>
+          <w:u w:val="single" w:color="5B9BD5" w:themeColor="accent1"/>
+        </w:rPr>
+        <w:t>std</w:t>
+      </w:r>
+      <w:proofErr w:type="spellEnd"/>
+      <w:r>
+        <w:rPr>
+          <w:rFonts w:asciiTheme="majorHAnsi" w:hAnsiTheme="majorHAnsi"/>
+        </w:rPr>
+        <w:t xml:space="preserve"> is used for spawning our tasks and </w:t>
+      </w:r>
+      <w:r>
+        <w:rPr>
+          <w:rFonts w:asciiTheme="majorHAnsi" w:hAnsiTheme="majorHAnsi"/>
+          <w:b/>
+          <w:color w:val="1F4E79" w:themeColor="accent1" w:themeShade="80"/>
+          <w:sz w:val="24"/>
+          <w:szCs w:val="24"/>
+          <w:u w:val="single" w:color="5B9BD5" w:themeColor="accent1"/>
+        </w:rPr>
+        <w:t>surf</w:t>
+      </w:r>
+      <w:r>
+        <w:rPr>
+          <w:rFonts w:asciiTheme="majorHAnsi" w:hAnsiTheme="majorHAnsi"/>
+        </w:rPr>
+        <w:t xml:space="preserve"> is</w:t>
+      </w:r>
+      <w:r>
+        <w:rPr>
+          <w:rFonts w:asciiTheme="majorHAnsi" w:hAnsiTheme="majorHAnsi"/>
+        </w:rPr>
+        <w:t xml:space="preserve"> used for fetching data from the API.</w:t>
+      </w:r>
+      <w:r>
+        <w:rPr>
+          <w:rFonts w:asciiTheme="majorHAnsi" w:hAnsiTheme="majorHAnsi"/>
+          <w:color w:val="2E74B5" w:themeColor="accent1" w:themeShade="BF"/>
+        </w:rPr>
+        <w:t xml:space="preserve"> </w:t>
+      </w:r>
+      <w:r>
+        <w:rPr>
+          <w:rFonts w:asciiTheme="majorHAnsi" w:hAnsiTheme="majorHAnsi"/>
+        </w:rPr>
+        <w:t xml:space="preserve">Both of the dependencies must be added in </w:t>
+      </w:r>
+      <w:proofErr w:type="spellStart"/>
+      <w:r>
+        <w:rPr>
+          <w:rFonts w:asciiTheme="majorHAnsi" w:hAnsiTheme="majorHAnsi"/>
+          <w:b/>
+          <w:color w:val="1F4E79" w:themeColor="accent1" w:themeShade="80"/>
+          <w:sz w:val="24"/>
+          <w:szCs w:val="24"/>
+          <w:u w:val="single" w:color="5B9BD5" w:themeColor="accent1"/>
+        </w:rPr>
+        <w:t>cargo.toml</w:t>
+      </w:r>
+      <w:proofErr w:type="spellEnd"/>
+      <w:r>
+        <w:rPr>
+          <w:rFonts w:asciiTheme="majorHAnsi" w:hAnsiTheme="majorHAnsi"/>
+        </w:rPr>
+        <w:t xml:space="preserve"> file as shown below</w:t>
+      </w:r>
+    </w:p>
+    <w:p>
+      <w:pPr>
+        <w:ind w:left="1080"/>
+        <w:jc w:val="both"/>
+        <w:rPr>
+          <w:rFonts w:asciiTheme="majorHAnsi" w:hAnsiTheme="majorHAnsi"/>
+        </w:rPr>
+      </w:pPr>
+      <w:r>
+        <w:rPr>
+          <w:noProof/>
+        </w:rPr>
+        <w:drawing>
+          <wp:anchor distT="0" distB="0" distL="114300" distR="114300" simplePos="0" relativeHeight="251669504" behindDoc="0" locked="0" layoutInCell="1" allowOverlap="1" wp14:anchorId="6CA12271" wp14:editId="7CB32BA7">
+            <wp:simplePos x="0" y="0"/>
+            <wp:positionH relativeFrom="margin">
+              <wp:align>right</wp:align>
+            </wp:positionH>
+            <wp:positionV relativeFrom="paragraph">
+              <wp:posOffset>213995</wp:posOffset>
+            </wp:positionV>
+            <wp:extent cx="5943600" cy="3048000"/>
+            <wp:effectExtent l="0" t="0" r="0" b="0"/>
+            <wp:wrapSquare wrapText="bothSides"/>
+            <wp:docPr id="12" name="Picture 12"/>
+            <wp:cNvGraphicFramePr>
+              <a:graphicFrameLocks xmlns:a="http://schemas.openxmlformats.org/drawingml/2006/main" noChangeAspect="1"/>
+            </wp:cNvGraphicFramePr>
+            <a:graphic xmlns:a="http://schemas.openxmlformats.org/drawingml/2006/main">
+              <a:graphicData uri="http://schemas.openxmlformats.org/drawingml/2006/picture">
+                <pic:pic xmlns:pic="http://schemas.openxmlformats.org/drawingml/2006/picture">
+                  <pic:nvPicPr>
+                    <pic:cNvPr id="12" name="pack.png"/>
+                    <pic:cNvPicPr/>
+                  </pic:nvPicPr>
+                  <pic:blipFill>
+                    <a:blip r:embed="rId14">
+                      <a:extLst>
+                        <a:ext uri="{28A0092B-C50C-407E-A947-70E740481C1C}">
+                          <a14:useLocalDpi xmlns:a14="http://schemas.microsoft.com/office/drawing/2010/main" val="0"/>
+                        </a:ext>
+                      </a:extLst>
+                    </a:blip>
+                    <a:stretch>
+                      <a:fillRect/>
+                    </a:stretch>
+                  </pic:blipFill>
+                  <pic:spPr>
+                    <a:xfrm>
+                      <a:off x="0" y="0"/>
+                      <a:ext cx="5943600" cy="3048000"/>
+                    </a:xfrm>
+                    <a:prstGeom prst="rect">
+                      <a:avLst/>
+                    </a:prstGeom>
+                  </pic:spPr>
+                </pic:pic>
+              </a:graphicData>
+            </a:graphic>
+            <wp14:sizeRelH relativeFrom="page">
+              <wp14:pctWidth>0</wp14:pctWidth>
+            </wp14:sizeRelH>
+            <wp14:sizeRelV relativeFrom="page">
+              <wp14:pctHeight>0</wp14:pctHeight>
+            </wp14:sizeRelV>
+          </wp:anchor>
+        </w:drawing>
+      </w:r>
+    </w:p>
+    <w:p>
+      <w:pPr>
+        <w:ind w:left="1080"/>
+        <w:jc w:val="both"/>
+        <w:rPr>
+          <w:rFonts w:asciiTheme="majorHAnsi" w:hAnsiTheme="majorHAnsi"/>
+        </w:rPr>
+      </w:pPr>
+    </w:p>
+    <w:p>
+      <w:pPr>
+        <w:rPr>
+          <w:rFonts w:ascii="Arial Rounded MT Bold" w:hAnsi="Arial Rounded MT Bold" w:cs="Times New Roman"/>
+          <w:b/>
+          <w:color w:val="1F3864" w:themeColor="accent5" w:themeShade="80"/>
+          <w:sz w:val="32"/>
+          <w:szCs w:val="32"/>
+        </w:rPr>
+      </w:pPr>
+      <w:r>
+        <w:rPr>
+          <w:rFonts w:ascii="Arial Rounded MT Bold" w:hAnsi="Arial Rounded MT Bold" w:cs="Times New Roman"/>
+          <w:b/>
+          <w:color w:val="1F3864" w:themeColor="accent5" w:themeShade="80"/>
+          <w:sz w:val="32"/>
+          <w:szCs w:val="32"/>
+        </w:rPr>
+        <w:br w:type="page"/>
+      </w:r>
+    </w:p>
+    <w:p>
+      <w:pPr>
+        <w:rPr>
+          <w:rFonts w:ascii="Arial Rounded MT Bold" w:hAnsi="Arial Rounded MT Bold" w:cs="Times New Roman"/>
+          <w:b/>
+          <w:color w:val="1F3864" w:themeColor="accent5" w:themeShade="80"/>
+          <w:sz w:val="32"/>
+          <w:szCs w:val="32"/>
+        </w:rPr>
+      </w:pPr>
+      <w:r>
+        <w:rPr>
+          <w:rFonts w:ascii="Arial Rounded MT Bold" w:hAnsi="Arial Rounded MT Bold" w:cs="Times New Roman"/>
+          <w:b/>
+          <w:color w:val="1F3864" w:themeColor="accent5" w:themeShade="80"/>
+          <w:sz w:val="32"/>
+          <w:szCs w:val="32"/>
+        </w:rPr>
+        <w:lastRenderedPageBreak/>
+        <w:t>STEP 3</w:t>
+      </w:r>
+      <w:r>
+        <w:rPr>
+          <w:rFonts w:ascii="Arial Rounded MT Bold" w:hAnsi="Arial Rounded MT Bold" w:cs="Times New Roman"/>
+          <w:b/>
+          <w:color w:val="1F3864" w:themeColor="accent5" w:themeShade="80"/>
+          <w:sz w:val="32"/>
+          <w:szCs w:val="32"/>
+        </w:rPr>
+        <w:t>:</w:t>
+      </w:r>
+    </w:p>
+    <w:p>
+      <w:pPr>
+        <w:ind w:firstLine="720"/>
+        <w:jc w:val="both"/>
+        <w:rPr>
+          <w:rFonts w:asciiTheme="majorHAnsi" w:hAnsiTheme="majorHAnsi"/>
+        </w:rPr>
+      </w:pPr>
+      <w:r>
+        <w:rPr>
+          <w:rFonts w:asciiTheme="majorHAnsi" w:hAnsiTheme="majorHAnsi"/>
+          <w:noProof/>
+        </w:rPr>
+        <w:drawing>
+          <wp:anchor distT="0" distB="0" distL="114300" distR="114300" simplePos="0" relativeHeight="251670528" behindDoc="0" locked="0" layoutInCell="1" allowOverlap="1" wp14:anchorId="009EA75F" wp14:editId="6187AB2C">
+            <wp:simplePos x="0" y="0"/>
+            <wp:positionH relativeFrom="margin">
+              <wp:align>right</wp:align>
+            </wp:positionH>
+            <wp:positionV relativeFrom="paragraph">
+              <wp:posOffset>387350</wp:posOffset>
+            </wp:positionV>
+            <wp:extent cx="5943600" cy="5124450"/>
+            <wp:effectExtent l="0" t="0" r="0" b="0"/>
+            <wp:wrapSquare wrapText="bothSides"/>
+            <wp:docPr id="16" name="Picture 16"/>
+            <wp:cNvGraphicFramePr>
+              <a:graphicFrameLocks xmlns:a="http://schemas.openxmlformats.org/drawingml/2006/main" noChangeAspect="1"/>
+            </wp:cNvGraphicFramePr>
+            <a:graphic xmlns:a="http://schemas.openxmlformats.org/drawingml/2006/main">
+              <a:graphicData uri="http://schemas.openxmlformats.org/drawingml/2006/picture">
+                <pic:pic xmlns:pic="http://schemas.openxmlformats.org/drawingml/2006/picture">
+                  <pic:nvPicPr>
+                    <pic:cNvPr id="16" name="code.png"/>
+                    <pic:cNvPicPr/>
+                  </pic:nvPicPr>
+                  <pic:blipFill>
+                    <a:blip r:embed="rId15">
+                      <a:extLst>
+                        <a:ext uri="{28A0092B-C50C-407E-A947-70E740481C1C}">
+                          <a14:useLocalDpi xmlns:a14="http://schemas.microsoft.com/office/drawing/2010/main" val="0"/>
+                        </a:ext>
+                      </a:extLst>
+                    </a:blip>
+                    <a:stretch>
+                      <a:fillRect/>
+                    </a:stretch>
+                  </pic:blipFill>
+                  <pic:spPr>
+                    <a:xfrm>
+                      <a:off x="0" y="0"/>
+                      <a:ext cx="5943600" cy="5124450"/>
+                    </a:xfrm>
+                    <a:prstGeom prst="rect">
+                      <a:avLst/>
+                    </a:prstGeom>
+                  </pic:spPr>
+                </pic:pic>
+              </a:graphicData>
+            </a:graphic>
+            <wp14:sizeRelH relativeFrom="page">
+              <wp14:pctWidth>0</wp14:pctWidth>
+            </wp14:sizeRelH>
+            <wp14:sizeRelV relativeFrom="page">
+              <wp14:pctHeight>0</wp14:pctHeight>
+            </wp14:sizeRelV>
+          </wp:anchor>
+        </w:drawing>
+      </w:r>
+      <w:r>
+        <w:rPr>
+          <w:rFonts w:asciiTheme="majorHAnsi" w:hAnsiTheme="majorHAnsi"/>
+        </w:rPr>
+        <w:t xml:space="preserve">The final step is to modify our </w:t>
+      </w:r>
+      <w:r>
+        <w:rPr>
+          <w:rFonts w:asciiTheme="majorHAnsi" w:hAnsiTheme="majorHAnsi"/>
+          <w:b/>
+          <w:color w:val="1F4E79" w:themeColor="accent1" w:themeShade="80"/>
+          <w:sz w:val="24"/>
+          <w:szCs w:val="24"/>
+          <w:u w:val="single" w:color="5B9BD5" w:themeColor="accent1"/>
+        </w:rPr>
+        <w:t>main</w:t>
+      </w:r>
+      <w:r>
+        <w:rPr>
+          <w:rFonts w:asciiTheme="majorHAnsi" w:hAnsiTheme="majorHAnsi"/>
+          <w:b/>
+          <w:u w:val="single" w:color="5B9BD5" w:themeColor="accent1"/>
+        </w:rPr>
+        <w:t>.</w:t>
+      </w:r>
+      <w:r>
+        <w:rPr>
+          <w:rFonts w:asciiTheme="majorHAnsi" w:hAnsiTheme="majorHAnsi"/>
+          <w:b/>
+          <w:color w:val="1F4E79" w:themeColor="accent1" w:themeShade="80"/>
+          <w:sz w:val="24"/>
+          <w:szCs w:val="24"/>
+          <w:u w:val="single" w:color="5B9BD5" w:themeColor="accent1"/>
+        </w:rPr>
+        <w:t>rs</w:t>
+      </w:r>
+      <w:r>
+        <w:rPr>
+          <w:rFonts w:asciiTheme="majorHAnsi" w:hAnsiTheme="majorHAnsi"/>
+          <w:b/>
+          <w:color w:val="1F4E79" w:themeColor="accent1" w:themeShade="80"/>
+          <w:sz w:val="24"/>
+          <w:szCs w:val="24"/>
+          <w:u w:val="single" w:color="5B9BD5" w:themeColor="accent1"/>
+        </w:rPr>
+        <w:t xml:space="preserve"> </w:t>
+      </w:r>
+      <w:r>
+        <w:rPr>
+          <w:rFonts w:asciiTheme="majorHAnsi" w:hAnsiTheme="majorHAnsi"/>
+        </w:rPr>
+        <w:t>file,</w:t>
+      </w:r>
+      <w:r>
+        <w:rPr>
+          <w:rFonts w:asciiTheme="majorHAnsi" w:hAnsiTheme="majorHAnsi"/>
+        </w:rPr>
+        <w:t xml:space="preserve"> </w:t>
+      </w:r>
+      <w:r>
+        <w:rPr>
+          <w:rFonts w:asciiTheme="majorHAnsi" w:hAnsiTheme="majorHAnsi"/>
+        </w:rPr>
+        <w:t>it should be as simple as the following image.</w:t>
+      </w:r>
+      <w:r>
+        <w:rPr>
+          <w:rFonts w:asciiTheme="majorHAnsi" w:hAnsiTheme="majorHAnsi"/>
+          <w:noProof/>
+        </w:rPr>
+        <w:t xml:space="preserve"> </w:t>
+      </w:r>
+    </w:p>
+    <w:p>
+      <w:pPr>
+        <w:jc w:val="both"/>
+        <w:rPr>
+          <w:rFonts w:asciiTheme="majorHAnsi" w:hAnsiTheme="majorHAnsi"/>
+        </w:rPr>
+      </w:pPr>
+      <w:r>
+        <w:rPr>
+          <w:rFonts w:asciiTheme="majorHAnsi" w:hAnsiTheme="majorHAnsi"/>
+        </w:rPr>
+        <w:t xml:space="preserve"> </w:t>
+      </w:r>
+    </w:p>
+    <w:p>
+      <w:pPr>
+        <w:jc w:val="both"/>
+        <w:rPr>
+          <w:rFonts w:asciiTheme="majorHAnsi" w:hAnsiTheme="majorHAnsi"/>
+        </w:rPr>
+      </w:pPr>
+      <w:r>
+        <w:rPr>
+          <w:rFonts w:asciiTheme="majorHAnsi" w:hAnsiTheme="majorHAnsi"/>
+        </w:rPr>
+        <w:t>Here are some keywords which I would like to explain:</w:t>
+      </w:r>
+    </w:p>
+    <w:p>
+      <w:pPr>
+        <w:jc w:val="both"/>
+        <w:rPr>
+          <w:rFonts w:asciiTheme="majorHAnsi" w:hAnsiTheme="majorHAnsi"/>
+        </w:rPr>
+      </w:pPr>
+      <w:proofErr w:type="gramStart"/>
+      <w:r>
+        <w:rPr>
+          <w:rFonts w:ascii="Arial" w:hAnsi="Arial" w:cs="Arial"/>
+          <w:b/>
+          <w:sz w:val="28"/>
+          <w:szCs w:val="28"/>
+          <w14:textOutline w14:w="9525" w14:cap="rnd" w14:cmpd="sng" w14:algn="ctr">
+            <w14:noFill/>
+            <w14:prstDash w14:val="solid"/>
+            <w14:bevel/>
+          </w14:textOutline>
+          <w14:textFill>
+            <w14:gradFill>
+              <w14:gsLst>
+                <w14:gs w14:pos="90000">
+                  <w14:schemeClr w14:val="accent1"/>
+                </w14:gs>
+                <w14:gs w14:pos="5000">
+                  <w14:schemeClr w14:val="tx1"/>
+                </w14:gs>
+                <w14:gs w14:pos="100000">
+                  <w14:schemeClr w14:val="accent1">
+                    <w14:lumMod w14:val="30000"/>
+                    <w14:lumOff w14:val="70000"/>
+                  </w14:schemeClr>
+                </w14:gs>
+              </w14:gsLst>
+              <w14:lin w14:ang="5400000" w14:scaled="0"/>
+            </w14:gradFill>
+          </w14:textFill>
+        </w:rPr>
+        <w:t>use</w:t>
+      </w:r>
+      <w:proofErr w:type="gramEnd"/>
+      <w:r>
+        <w:rPr>
+          <w:rFonts w:asciiTheme="majorHAnsi" w:hAnsiTheme="majorHAnsi"/>
+          <w14:textOutline w14:w="9525" w14:cap="rnd" w14:cmpd="sng" w14:algn="ctr">
+            <w14:noFill/>
+            <w14:prstDash w14:val="solid"/>
+            <w14:bevel/>
+          </w14:textOutline>
+          <w14:textFill>
+            <w14:gradFill>
+              <w14:gsLst>
+                <w14:gs w14:pos="90000">
+                  <w14:schemeClr w14:val="accent1"/>
+                </w14:gs>
+                <w14:gs w14:pos="5000">
+                  <w14:schemeClr w14:val="tx1"/>
+                </w14:gs>
+                <w14:gs w14:pos="100000">
+                  <w14:schemeClr w14:val="accent1">
+                    <w14:lumMod w14:val="30000"/>
+                    <w14:lumOff w14:val="70000"/>
+                  </w14:schemeClr>
+                </w14:gs>
+              </w14:gsLst>
+              <w14:lin w14:ang="5400000" w14:scaled="0"/>
+            </w14:gradFill>
+          </w14:textFill>
+        </w:rPr>
+        <w:t xml:space="preserve"> </w:t>
+      </w:r>
+      <w:r>
+        <w:rPr>
+          <w:rFonts w:asciiTheme="majorHAnsi" w:hAnsiTheme="majorHAnsi"/>
+        </w:rPr>
+        <w:t>statements</w:t>
+      </w:r>
+    </w:p>
+    <w:p>
+      <w:pPr>
+        <w:spacing w:line="276" w:lineRule="auto"/>
+        <w:ind w:firstLine="720"/>
+        <w:jc w:val="both"/>
+        <w:rPr>
+          <w:rFonts w:asciiTheme="majorHAnsi" w:hAnsiTheme="majorHAnsi"/>
+        </w:rPr>
+      </w:pPr>
+      <w:r>
+        <w:rPr>
+          <w:rFonts w:asciiTheme="majorHAnsi" w:hAnsiTheme="majorHAnsi"/>
+        </w:rPr>
+        <w:t xml:space="preserve">Nothing new, we just use this keyword to import crates that we declared in </w:t>
+      </w:r>
+      <w:proofErr w:type="spellStart"/>
+      <w:r>
+        <w:rPr>
+          <w:rFonts w:asciiTheme="majorHAnsi" w:hAnsiTheme="majorHAnsi"/>
+          <w:b/>
+          <w:color w:val="1F4E79" w:themeColor="accent1" w:themeShade="80"/>
+          <w:sz w:val="24"/>
+          <w:szCs w:val="24"/>
+          <w:u w:val="single" w:color="5B9BD5" w:themeColor="accent1"/>
+        </w:rPr>
+        <w:t>cargo.toml</w:t>
+      </w:r>
+      <w:proofErr w:type="spellEnd"/>
+      <w:r>
+        <w:rPr>
+          <w:rFonts w:asciiTheme="majorHAnsi" w:hAnsiTheme="majorHAnsi"/>
+        </w:rPr>
+        <w:t xml:space="preserve"> file that are </w:t>
+      </w:r>
+      <w:proofErr w:type="spellStart"/>
+      <w:r>
+        <w:rPr>
+          <w:rFonts w:asciiTheme="majorHAnsi" w:hAnsiTheme="majorHAnsi"/>
+          <w:b/>
+          <w:color w:val="1F4E79" w:themeColor="accent1" w:themeShade="80"/>
+          <w:sz w:val="24"/>
+          <w:szCs w:val="24"/>
+          <w:u w:val="single" w:color="5B9BD5" w:themeColor="accent1"/>
+        </w:rPr>
+        <w:t>async</w:t>
+      </w:r>
+      <w:r>
+        <w:rPr>
+          <w:rFonts w:asciiTheme="majorHAnsi" w:hAnsiTheme="majorHAnsi"/>
+          <w:b/>
+          <w:color w:val="1F4E79" w:themeColor="accent1" w:themeShade="80"/>
+          <w:u w:val="single" w:color="5B9BD5" w:themeColor="accent1"/>
+        </w:rPr>
+        <w:t>-</w:t>
+      </w:r>
+      <w:r>
+        <w:rPr>
+          <w:rFonts w:asciiTheme="majorHAnsi" w:hAnsiTheme="majorHAnsi"/>
+          <w:b/>
+          <w:color w:val="1F4E79" w:themeColor="accent1" w:themeShade="80"/>
+          <w:sz w:val="24"/>
+          <w:szCs w:val="24"/>
+          <w:u w:val="single" w:color="5B9BD5" w:themeColor="accent1"/>
+        </w:rPr>
+        <w:t>std</w:t>
+      </w:r>
+      <w:proofErr w:type="spellEnd"/>
+      <w:r>
+        <w:rPr>
+          <w:rFonts w:asciiTheme="majorHAnsi" w:hAnsiTheme="majorHAnsi"/>
+        </w:rPr>
+        <w:t xml:space="preserve"> and </w:t>
+      </w:r>
+      <w:r>
+        <w:rPr>
+          <w:rFonts w:asciiTheme="majorHAnsi" w:hAnsiTheme="majorHAnsi"/>
+          <w:b/>
+          <w:color w:val="1F4E79" w:themeColor="accent1" w:themeShade="80"/>
+          <w:sz w:val="24"/>
+          <w:szCs w:val="24"/>
+          <w:u w:val="single" w:color="5B9BD5" w:themeColor="accent1"/>
+        </w:rPr>
+        <w:t>surf</w:t>
+      </w:r>
+      <w:r>
+        <w:rPr>
+          <w:rFonts w:asciiTheme="majorHAnsi" w:hAnsiTheme="majorHAnsi"/>
+        </w:rPr>
+        <w:t xml:space="preserve"> for this case.</w:t>
+      </w:r>
+    </w:p>
+    <w:p>
+      <w:pPr>
+        <w:rPr>
+          <w:rFonts w:asciiTheme="majorHAnsi" w:hAnsiTheme="majorHAnsi"/>
+        </w:rPr>
+      </w:pPr>
+      <w:proofErr w:type="gramStart"/>
+      <w:r>
+        <w:rPr>
+          <w:rFonts w:ascii="Arial" w:hAnsi="Arial" w:cs="Arial"/>
+          <w:b/>
+          <w:sz w:val="28"/>
+          <w:szCs w:val="28"/>
+          <w14:textOutline w14:w="9525" w14:cap="rnd" w14:cmpd="sng" w14:algn="ctr">
+            <w14:noFill/>
+            <w14:prstDash w14:val="solid"/>
+            <w14:bevel/>
+          </w14:textOutline>
+          <w14:textFill>
+            <w14:gradFill>
+              <w14:gsLst>
+                <w14:gs w14:pos="90000">
+                  <w14:schemeClr w14:val="accent1"/>
+                </w14:gs>
+                <w14:gs w14:pos="5000">
+                  <w14:schemeClr w14:val="tx1"/>
+                </w14:gs>
+                <w14:gs w14:pos="100000">
+                  <w14:schemeClr w14:val="accent1">
+                    <w14:lumMod w14:val="30000"/>
+                    <w14:lumOff w14:val="70000"/>
+                  </w14:schemeClr>
+                </w14:gs>
+              </w14:gsLst>
+              <w14:lin w14:ang="5400000" w14:scaled="0"/>
+            </w14:gradFill>
+          </w14:textFill>
+        </w:rPr>
+        <w:t>fetc</w:t>
+      </w:r>
+      <w:r>
+        <w:rPr>
+          <w:rFonts w:ascii="Arial" w:hAnsi="Arial" w:cs="Arial"/>
+          <w:b/>
+          <w:sz w:val="28"/>
+          <w:szCs w:val="28"/>
+          <w14:textOutline w14:w="9525" w14:cap="rnd" w14:cmpd="sng" w14:algn="ctr">
+            <w14:noFill/>
+            <w14:prstDash w14:val="solid"/>
+            <w14:bevel/>
+          </w14:textOutline>
+          <w14:textFill>
+            <w14:gradFill>
+              <w14:gsLst>
+                <w14:gs w14:pos="90000">
+                  <w14:schemeClr w14:val="accent1"/>
+                </w14:gs>
+                <w14:gs w14:pos="5000">
+                  <w14:schemeClr w14:val="tx1"/>
+                </w14:gs>
+                <w14:gs w14:pos="100000">
+                  <w14:schemeClr w14:val="accent1">
+                    <w14:lumMod w14:val="30000"/>
+                    <w14:lumOff w14:val="70000"/>
+                  </w14:schemeClr>
+                </w14:gs>
+              </w14:gsLst>
+              <w14:lin w14:ang="5400000" w14:scaled="0"/>
+            </w14:gradFill>
+          </w14:textFill>
+        </w:rPr>
+        <w:t>h</w:t>
+      </w:r>
+      <w:proofErr w:type="gramEnd"/>
+      <w:r>
+        <w:rPr>
+          <w:rFonts w:asciiTheme="majorHAnsi" w:hAnsiTheme="majorHAnsi"/>
+        </w:rPr>
+        <w:t xml:space="preserve"> </w:t>
+      </w:r>
+    </w:p>
+    <w:p>
+      <w:pPr>
+        <w:spacing w:line="276" w:lineRule="auto"/>
+        <w:ind w:firstLine="720"/>
+        <w:jc w:val="both"/>
+        <w:rPr>
+          <w:rFonts w:asciiTheme="majorHAnsi" w:hAnsiTheme="majorHAnsi"/>
+        </w:rPr>
+      </w:pPr>
+      <w:r>
+        <w:rPr>
+          <w:rFonts w:asciiTheme="majorHAnsi" w:hAnsiTheme="majorHAnsi"/>
+        </w:rPr>
+        <w:t xml:space="preserve">It’s like a wrapper around the </w:t>
+      </w:r>
+      <w:r>
+        <w:rPr>
+          <w:rFonts w:asciiTheme="majorHAnsi" w:hAnsiTheme="majorHAnsi"/>
+          <w:b/>
+          <w:color w:val="1F4E79" w:themeColor="accent1" w:themeShade="80"/>
+          <w:sz w:val="24"/>
+          <w:szCs w:val="24"/>
+          <w:u w:val="single" w:color="5B9BD5" w:themeColor="accent1"/>
+        </w:rPr>
+        <w:t>surf</w:t>
+      </w:r>
+      <w:r>
+        <w:rPr>
+          <w:rFonts w:asciiTheme="majorHAnsi" w:hAnsiTheme="majorHAnsi"/>
+          <w:b/>
+          <w:color w:val="1F4E79" w:themeColor="accent1" w:themeShade="80"/>
+          <w:sz w:val="24"/>
+          <w:szCs w:val="24"/>
+          <w:u w:val="single" w:color="5B9BD5" w:themeColor="accent1"/>
+        </w:rPr>
+        <w:t>::get</w:t>
+      </w:r>
+      <w:r>
+        <w:rPr>
+          <w:rFonts w:asciiTheme="majorHAnsi" w:hAnsiTheme="majorHAnsi"/>
+        </w:rPr>
+        <w:t xml:space="preserve"> which returns something either a payload as a </w:t>
+      </w:r>
+      <w:r>
+        <w:rPr>
+          <w:rFonts w:asciiTheme="majorHAnsi" w:hAnsiTheme="majorHAnsi"/>
+          <w:b/>
+          <w:color w:val="1F4E79" w:themeColor="accent1" w:themeShade="80"/>
+          <w:sz w:val="24"/>
+          <w:szCs w:val="24"/>
+          <w:u w:val="single" w:color="5B9BD5" w:themeColor="accent1"/>
+        </w:rPr>
+        <w:t>String</w:t>
+      </w:r>
+      <w:r>
+        <w:rPr>
+          <w:rFonts w:asciiTheme="majorHAnsi" w:hAnsiTheme="majorHAnsi"/>
+        </w:rPr>
+        <w:t xml:space="preserve"> or an </w:t>
+      </w:r>
+      <w:r>
+        <w:rPr>
+          <w:rFonts w:asciiTheme="majorHAnsi" w:hAnsiTheme="majorHAnsi"/>
+          <w:b/>
+          <w:color w:val="1F4E79" w:themeColor="accent1" w:themeShade="80"/>
+          <w:sz w:val="24"/>
+          <w:szCs w:val="24"/>
+          <w:u w:val="single" w:color="5B9BD5" w:themeColor="accent1"/>
+        </w:rPr>
+        <w:t>Exception</w:t>
+      </w:r>
+      <w:r>
+        <w:rPr>
+          <w:rFonts w:asciiTheme="majorHAnsi" w:hAnsiTheme="majorHAnsi"/>
+        </w:rPr>
+        <w:t xml:space="preserve"> if anything went wrong.</w:t>
+      </w:r>
+    </w:p>
+    <w:p>
+      <w:pPr>
+        <w:rPr>
+          <w:rFonts w:asciiTheme="majorHAnsi" w:hAnsiTheme="majorHAnsi"/>
+        </w:rPr>
+      </w:pPr>
+      <w:r>
+        <w:rPr>
+          <w:rFonts w:asciiTheme="majorHAnsi" w:hAnsiTheme="majorHAnsi"/>
+        </w:rPr>
+        <w:br w:type="page"/>
+      </w:r>
+      <w:proofErr w:type="gramStart"/>
+      <w:r>
+        <w:rPr>
+          <w:rFonts w:ascii="Arial" w:hAnsi="Arial" w:cs="Arial"/>
+          <w:b/>
+          <w:sz w:val="28"/>
+          <w:szCs w:val="28"/>
+          <w14:textOutline w14:w="9525" w14:cap="rnd" w14:cmpd="sng" w14:algn="ctr">
+            <w14:noFill/>
+            <w14:prstDash w14:val="solid"/>
+            <w14:bevel/>
+          </w14:textOutline>
+          <w14:textFill>
+            <w14:gradFill>
+              <w14:gsLst>
+                <w14:gs w14:pos="90000">
+                  <w14:schemeClr w14:val="accent1"/>
+                </w14:gs>
+                <w14:gs w14:pos="5000">
+                  <w14:schemeClr w14:val="tx1"/>
+                </w14:gs>
+                <w14:gs w14:pos="100000">
+                  <w14:schemeClr w14:val="accent1">
+                    <w14:lumMod w14:val="30000"/>
+                    <w14:lumOff w14:val="70000"/>
+                  </w14:schemeClr>
+                </w14:gs>
+              </w14:gsLst>
+              <w14:lin w14:ang="5400000" w14:scaled="0"/>
+            </w14:gradFill>
+          </w14:textFill>
+        </w:rPr>
+        <w:lastRenderedPageBreak/>
+        <w:t>execute</w:t>
+      </w:r>
+      <w:proofErr w:type="gramEnd"/>
+    </w:p>
+    <w:p>
+      <w:pPr>
+        <w:spacing w:line="276" w:lineRule="auto"/>
+        <w:ind w:firstLine="720"/>
+        <w:jc w:val="both"/>
+        <w:rPr>
+          <w:rFonts w:asciiTheme="majorHAnsi" w:hAnsiTheme="majorHAnsi"/>
+        </w:rPr>
+      </w:pPr>
+      <w:r>
+        <w:rPr>
+          <w:rFonts w:asciiTheme="majorHAnsi" w:hAnsiTheme="majorHAnsi"/>
+        </w:rPr>
+        <w:t xml:space="preserve">This function calls </w:t>
+      </w:r>
+      <w:r>
+        <w:rPr>
+          <w:rFonts w:asciiTheme="majorHAnsi" w:hAnsiTheme="majorHAnsi"/>
+          <w:b/>
+          <w:color w:val="1F4E79" w:themeColor="accent1" w:themeShade="80"/>
+          <w:sz w:val="24"/>
+          <w:szCs w:val="24"/>
+          <w:u w:val="single" w:color="5B9BD5" w:themeColor="accent1"/>
+        </w:rPr>
+        <w:t>fetch</w:t>
+      </w:r>
+      <w:r>
+        <w:rPr>
+          <w:rFonts w:asciiTheme="majorHAnsi" w:hAnsiTheme="majorHAnsi"/>
+        </w:rPr>
+        <w:t xml:space="preserve"> </w:t>
+      </w:r>
+      <w:r>
+        <w:rPr>
+          <w:rFonts w:asciiTheme="majorHAnsi" w:hAnsiTheme="majorHAnsi"/>
+        </w:rPr>
+        <w:t>with the endpoint for the move</w:t>
+      </w:r>
+      <w:r>
+        <w:rPr>
+          <w:rFonts w:asciiTheme="majorHAnsi" w:hAnsiTheme="majorHAnsi"/>
+        </w:rPr>
+        <w:t xml:space="preserve"> </w:t>
+      </w:r>
+      <w:r>
+        <w:rPr>
+          <w:rFonts w:asciiTheme="majorHAnsi" w:hAnsiTheme="majorHAnsi"/>
+          <w:b/>
+          <w:color w:val="1F4E79" w:themeColor="accent1" w:themeShade="80"/>
+          <w:sz w:val="24"/>
+          <w:szCs w:val="24"/>
+          <w:u w:val="single" w:color="5B9BD5" w:themeColor="accent1"/>
+        </w:rPr>
+        <w:t>Surf</w:t>
+      </w:r>
+      <w:r>
+        <w:rPr>
+          <w:rFonts w:asciiTheme="majorHAnsi" w:hAnsiTheme="majorHAnsi"/>
+        </w:rPr>
+        <w:t>, waits for the result to return, and then matches on the result. If everything went well: print the output. Else: print the error.</w:t>
+      </w:r>
+    </w:p>
+    <w:p>
+      <w:pPr>
+        <w:jc w:val="both"/>
+        <w:rPr>
+          <w:rFonts w:asciiTheme="majorHAnsi" w:hAnsiTheme="majorHAnsi"/>
+        </w:rPr>
+      </w:pPr>
+      <w:proofErr w:type="gramStart"/>
+      <w:r>
+        <w:rPr>
+          <w:rFonts w:ascii="Arial" w:hAnsi="Arial" w:cs="Arial"/>
+          <w:b/>
+          <w:sz w:val="28"/>
+          <w:szCs w:val="28"/>
+          <w14:textOutline w14:w="9525" w14:cap="rnd" w14:cmpd="sng" w14:algn="ctr">
+            <w14:noFill/>
+            <w14:prstDash w14:val="solid"/>
+            <w14:bevel/>
+          </w14:textOutline>
+          <w14:textFill>
+            <w14:gradFill>
+              <w14:gsLst>
+                <w14:gs w14:pos="90000">
+                  <w14:schemeClr w14:val="accent1"/>
+                </w14:gs>
+                <w14:gs w14:pos="5000">
+                  <w14:schemeClr w14:val="tx1"/>
+                </w14:gs>
+                <w14:gs w14:pos="100000">
+                  <w14:schemeClr w14:val="accent1">
+                    <w14:lumMod w14:val="30000"/>
+                    <w14:lumOff w14:val="70000"/>
+                  </w14:schemeClr>
+                </w14:gs>
+              </w14:gsLst>
+              <w14:lin w14:ang="5400000" w14:scaled="0"/>
+            </w14:gradFill>
+          </w14:textFill>
+        </w:rPr>
+        <w:t>main</w:t>
+      </w:r>
+      <w:proofErr w:type="gramEnd"/>
+      <w:r>
+        <w:rPr>
+          <w:rFonts w:asciiTheme="majorHAnsi" w:hAnsiTheme="majorHAnsi"/>
+        </w:rPr>
+        <w:t xml:space="preserve"> </w:t>
+      </w:r>
+    </w:p>
+    <w:p>
+      <w:pPr>
+        <w:ind w:firstLine="720"/>
+        <w:jc w:val="both"/>
+        <w:rPr>
+          <w:rFonts w:asciiTheme="majorHAnsi" w:hAnsiTheme="majorHAnsi"/>
+        </w:rPr>
+      </w:pPr>
+      <w:proofErr w:type="gramStart"/>
+      <w:r>
+        <w:rPr>
+          <w:rFonts w:asciiTheme="majorHAnsi" w:hAnsiTheme="majorHAnsi"/>
+          <w:b/>
+          <w:color w:val="1F4E79" w:themeColor="accent1" w:themeShade="80"/>
+          <w:sz w:val="24"/>
+          <w:szCs w:val="24"/>
+          <w:u w:val="single" w:color="5B9BD5" w:themeColor="accent1"/>
+        </w:rPr>
+        <w:t>main</w:t>
+      </w:r>
+      <w:proofErr w:type="gramEnd"/>
+      <w:r>
+        <w:rPr>
+          <w:rFonts w:asciiTheme="majorHAnsi" w:hAnsiTheme="majorHAnsi"/>
+        </w:rPr>
+        <w:t xml:space="preserve"> simply run </w:t>
+      </w:r>
+      <w:r>
+        <w:rPr>
+          <w:rFonts w:asciiTheme="majorHAnsi" w:hAnsiTheme="majorHAnsi"/>
+          <w:b/>
+          <w:color w:val="1F4E79" w:themeColor="accent1" w:themeShade="80"/>
+          <w:sz w:val="24"/>
+          <w:szCs w:val="24"/>
+          <w:u w:val="single" w:color="5B9BD5" w:themeColor="accent1"/>
+        </w:rPr>
+        <w:t>execute</w:t>
+      </w:r>
+      <w:r>
+        <w:rPr>
+          <w:rFonts w:asciiTheme="majorHAnsi" w:hAnsiTheme="majorHAnsi"/>
+        </w:rPr>
+        <w:t xml:space="preserve"> </w:t>
+      </w:r>
+      <w:r>
+        <w:rPr>
+          <w:rFonts w:asciiTheme="majorHAnsi" w:hAnsiTheme="majorHAnsi"/>
+        </w:rPr>
+        <w:t xml:space="preserve">and waits </w:t>
+      </w:r>
+      <w:r>
+        <w:rPr>
+          <w:rFonts w:asciiTheme="majorHAnsi" w:hAnsiTheme="majorHAnsi"/>
+        </w:rPr>
+        <w:t>until it is</w:t>
+      </w:r>
+      <w:r>
+        <w:rPr>
+          <w:rFonts w:asciiTheme="majorHAnsi" w:hAnsiTheme="majorHAnsi"/>
+        </w:rPr>
+        <w:t xml:space="preserve"> finish</w:t>
+      </w:r>
+      <w:r>
+        <w:rPr>
+          <w:rFonts w:asciiTheme="majorHAnsi" w:hAnsiTheme="majorHAnsi"/>
+        </w:rPr>
+        <w:t>ed</w:t>
+      </w:r>
+      <w:r>
+        <w:rPr>
+          <w:rFonts w:asciiTheme="majorHAnsi" w:hAnsiTheme="majorHAnsi"/>
+        </w:rPr>
+        <w:t xml:space="preserve">. </w:t>
+      </w:r>
+      <w:proofErr w:type="gramStart"/>
+      <w:r>
+        <w:rPr>
+          <w:rFonts w:asciiTheme="majorHAnsi" w:hAnsiTheme="majorHAnsi"/>
+          <w:b/>
+          <w:color w:val="1F4E79" w:themeColor="accent1" w:themeShade="80"/>
+          <w:sz w:val="24"/>
+          <w:szCs w:val="24"/>
+          <w:u w:val="single" w:color="5B9BD5" w:themeColor="accent1"/>
+        </w:rPr>
+        <w:t>task::</w:t>
+      </w:r>
+      <w:proofErr w:type="spellStart"/>
+      <w:r>
+        <w:rPr>
+          <w:rFonts w:asciiTheme="majorHAnsi" w:hAnsiTheme="majorHAnsi"/>
+          <w:b/>
+          <w:color w:val="1F4E79" w:themeColor="accent1" w:themeShade="80"/>
+          <w:sz w:val="24"/>
+          <w:szCs w:val="24"/>
+          <w:u w:val="single" w:color="5B9BD5" w:themeColor="accent1"/>
+        </w:rPr>
+        <w:t>block_on</w:t>
+      </w:r>
+      <w:proofErr w:type="spellEnd"/>
+      <w:proofErr w:type="gramEnd"/>
+      <w:r>
+        <w:rPr>
+          <w:rFonts w:asciiTheme="majorHAnsi" w:hAnsiTheme="majorHAnsi"/>
+        </w:rPr>
+        <w:t xml:space="preserve"> </w:t>
+      </w:r>
+      <w:r>
+        <w:rPr>
+          <w:rFonts w:asciiTheme="majorHAnsi" w:hAnsiTheme="majorHAnsi"/>
+        </w:rPr>
+        <w:t xml:space="preserve">is a synchronous counterpart to </w:t>
+      </w:r>
+      <w:r>
+        <w:rPr>
+          <w:rFonts w:asciiTheme="majorHAnsi" w:hAnsiTheme="majorHAnsi"/>
+          <w:b/>
+          <w:color w:val="1F4E79" w:themeColor="accent1" w:themeShade="80"/>
+          <w:sz w:val="24"/>
+          <w:szCs w:val="24"/>
+          <w:u w:val="single" w:color="5B9BD5" w:themeColor="accent1"/>
+        </w:rPr>
+        <w:t>task::spawn</w:t>
+      </w:r>
+      <w:r>
+        <w:rPr>
+          <w:rFonts w:asciiTheme="majorHAnsi" w:hAnsiTheme="majorHAnsi"/>
+        </w:rPr>
+        <w:t xml:space="preserve"> </w:t>
+      </w:r>
+      <w:r>
+        <w:rPr>
+          <w:rFonts w:asciiTheme="majorHAnsi" w:hAnsiTheme="majorHAnsi"/>
+        </w:rPr>
+        <w:t xml:space="preserve">that starts an asynchronous operation, but blocks until it has finished. Because the </w:t>
+      </w:r>
+      <w:r>
+        <w:rPr>
+          <w:rFonts w:asciiTheme="majorHAnsi" w:hAnsiTheme="majorHAnsi"/>
+          <w:b/>
+          <w:color w:val="1F4E79" w:themeColor="accent1" w:themeShade="80"/>
+          <w:sz w:val="24"/>
+          <w:szCs w:val="24"/>
+          <w:u w:val="single" w:color="5B9BD5" w:themeColor="accent1"/>
+        </w:rPr>
+        <w:t>main</w:t>
+      </w:r>
+      <w:r>
+        <w:rPr>
+          <w:rFonts w:asciiTheme="majorHAnsi" w:hAnsiTheme="majorHAnsi"/>
+          <w:color w:val="1F4E79" w:themeColor="accent1" w:themeShade="80"/>
+        </w:rPr>
+        <w:t xml:space="preserve"> </w:t>
+      </w:r>
+      <w:r>
+        <w:rPr>
+          <w:rFonts w:asciiTheme="majorHAnsi" w:hAnsiTheme="majorHAnsi"/>
+        </w:rPr>
+        <w:t xml:space="preserve">function can’t itself be </w:t>
+      </w:r>
+      <w:proofErr w:type="spellStart"/>
+      <w:r>
+        <w:rPr>
+          <w:rFonts w:asciiTheme="majorHAnsi" w:hAnsiTheme="majorHAnsi"/>
+          <w:b/>
+          <w:color w:val="1F4E79" w:themeColor="accent1" w:themeShade="80"/>
+          <w:sz w:val="24"/>
+          <w:szCs w:val="24"/>
+          <w:u w:val="single" w:color="5B9BD5" w:themeColor="accent1"/>
+        </w:rPr>
+        <w:t>async</w:t>
+      </w:r>
+      <w:proofErr w:type="spellEnd"/>
+      <w:r>
+        <w:rPr>
+          <w:rFonts w:asciiTheme="majorHAnsi" w:hAnsiTheme="majorHAnsi"/>
+        </w:rPr>
+        <w:t xml:space="preserve">, we can’t use </w:t>
+      </w:r>
+      <w:r>
+        <w:rPr>
+          <w:rFonts w:asciiTheme="majorHAnsi" w:hAnsiTheme="majorHAnsi"/>
+          <w:b/>
+          <w:color w:val="1F4E79" w:themeColor="accent1" w:themeShade="80"/>
+          <w:u w:val="single" w:color="5B9BD5" w:themeColor="accent1"/>
+        </w:rPr>
+        <w:t>.</w:t>
+      </w:r>
+      <w:r>
+        <w:rPr>
+          <w:rFonts w:asciiTheme="majorHAnsi" w:hAnsiTheme="majorHAnsi"/>
+          <w:b/>
+          <w:color w:val="1F4E79" w:themeColor="accent1" w:themeShade="80"/>
+          <w:sz w:val="24"/>
+          <w:szCs w:val="24"/>
+          <w:u w:val="single" w:color="5B9BD5" w:themeColor="accent1"/>
+        </w:rPr>
+        <w:t>await</w:t>
+      </w:r>
+      <w:r>
+        <w:rPr>
+          <w:rFonts w:asciiTheme="majorHAnsi" w:hAnsiTheme="majorHAnsi"/>
+        </w:rPr>
+        <w:t xml:space="preserve"> </w:t>
+      </w:r>
+      <w:r>
+        <w:rPr>
+          <w:rFonts w:asciiTheme="majorHAnsi" w:hAnsiTheme="majorHAnsi"/>
+        </w:rPr>
+        <w:t>in it, however we can block on asynchronous operations.</w:t>
+      </w:r>
+    </w:p>
+    <w:p>
+      <w:pPr>
+        <w:spacing w:line="276" w:lineRule="auto"/>
+        <w:jc w:val="both"/>
+        <w:rPr>
+          <w:rFonts w:asciiTheme="majorHAnsi" w:hAnsiTheme="majorHAnsi"/>
+        </w:rPr>
+      </w:pPr>
+    </w:p>
+    <w:p>
+      <w:pPr>
+        <w:pStyle w:val="ListParagraph"/>
+        <w:rPr>
+          <w:rFonts w:asciiTheme="majorHAnsi" w:hAnsiTheme="majorHAnsi"/>
+        </w:rPr>
+      </w:pPr>
+    </w:p>
+    <w:p>
+      <w:pPr>
+        <w:pStyle w:val="ListParagraph"/>
+        <w:rPr>
+          <w:rFonts w:asciiTheme="majorHAnsi" w:hAnsiTheme="majorHAnsi"/>
+        </w:rPr>
+      </w:pPr>
+    </w:p>
+    <w:p>
+      <w:pPr>
+        <w:pStyle w:val="ListParagraph"/>
+        <w:rPr>
+          <w:rFonts w:asciiTheme="majorHAnsi" w:hAnsiTheme="majorHAnsi"/>
+        </w:rPr>
+      </w:pPr>
+    </w:p>
+    <w:p>
+      <w:pPr>
+        <w:pStyle w:val="ListParagraph"/>
+        <w:rPr>
+          <w:rFonts w:asciiTheme="majorHAnsi" w:hAnsiTheme="majorHAnsi"/>
+        </w:rPr>
+      </w:pPr>
+    </w:p>
+    <w:p>
+      <w:pPr>
+        <w:pStyle w:val="ListParagraph"/>
+        <w:rPr>
+          <w:rFonts w:asciiTheme="majorHAnsi" w:hAnsiTheme="majorHAnsi"/>
+        </w:rPr>
+      </w:pPr>
+    </w:p>
+    <w:p>
+      <w:pPr>
+        <w:pStyle w:val="ListParagraph"/>
+        <w:rPr>
+          <w:rFonts w:asciiTheme="majorHAnsi" w:hAnsiTheme="majorHAnsi"/>
+        </w:rPr>
+      </w:pPr>
+    </w:p>
+    <w:p>
+      <w:pPr>
+        <w:pStyle w:val="ListParagraph"/>
+        <w:rPr>
+          <w:rFonts w:asciiTheme="majorHAnsi" w:hAnsiTheme="majorHAnsi"/>
+        </w:rPr>
+      </w:pPr>
+    </w:p>
+    <w:p>
+      <w:pPr>
+        <w:pStyle w:val="ListParagraph"/>
+        <w:rPr>
+          <w:rFonts w:asciiTheme="majorHAnsi" w:hAnsiTheme="majorHAnsi"/>
+        </w:rPr>
+      </w:pPr>
+    </w:p>
+    <w:p>
+      <w:pPr>
+        <w:rPr>
+          <w:rFonts w:ascii="Arial Black" w:hAnsi="Arial Black"/>
+        </w:rPr>
+      </w:pPr>
+      <w:r>
+        <w:rPr>
+          <w:rFonts w:ascii="Arial Black" w:hAnsi="Arial Black"/>
+        </w:rPr>
+        <w:t xml:space="preserve">MADE </w:t>
+      </w:r>
+      <w:proofErr w:type="gramStart"/>
+      <w:r>
+        <w:rPr>
+          <w:rFonts w:ascii="Arial Black" w:hAnsi="Arial Black"/>
+        </w:rPr>
+        <w:t>BY :</w:t>
+      </w:r>
+      <w:proofErr w:type="gramEnd"/>
+      <w:r>
+        <w:rPr>
+          <w:rFonts w:ascii="Arial Black" w:hAnsi="Arial Black"/>
+        </w:rPr>
+        <w:t xml:space="preserve"> MIRZA ZIYAD AHMED BAIG ;</w:t>
+      </w:r>
+    </w:p>
+    <w:p>
+      <w:pPr>
+        <w:rPr>
+          <w:rFonts w:ascii="Arial Black" w:hAnsi="Arial Black"/>
+        </w:rPr>
+      </w:pPr>
+      <w:r>
+        <w:rPr>
+          <w:rFonts w:ascii="Arial Black" w:hAnsi="Arial Black"/>
+        </w:rPr>
+        <w:t>IOT-</w:t>
+      </w:r>
+      <w:proofErr w:type="gramStart"/>
+      <w:r>
+        <w:rPr>
+          <w:rFonts w:ascii="Arial Black" w:hAnsi="Arial Black"/>
+        </w:rPr>
+        <w:t>047142 ;</w:t>
+      </w:r>
+      <w:proofErr w:type="gramEnd"/>
     </w:p>
     <w:p>
       <w:bookmarkStart w:id="0" w:name="_GoBack"/>
@@ -2738,6 +4224,17 @@
       <w:szCs w:val="24"/>
     </w:rPr>
   </w:style>
+  <w:style w:type="paragraph" w:styleId="ListParagraph">
+    <w:name w:val="List Paragraph"/>
+    <w:basedOn w:val="Normal"/>
+    <w:uiPriority w:val="34"/>
+    <w:qFormat/>
+    <w:rsid w:val="00F429F8"/>
+    <w:pPr>
+      <w:ind w:left="720"/>
+      <w:contextualSpacing/>
+    </w:pPr>
+  </w:style>
 </w:styles>
 </file>
 

</xml_diff>